<commit_message>
add /status/flag endpoint to flag a status and update documentation
</commit_message>
<xml_diff>
--- a/Documents/03_Backend.docx
+++ b/Documents/03_Backend.docx
@@ -1,6 +1,6 @@
 
 <file path=word/document.xml><?xml version="1.0" encoding="utf-8"?>
-<w:document xmlns:wpc="http://schemas.microsoft.com/office/word/2010/wordprocessingCanvas" xmlns:cx="http://schemas.microsoft.com/office/drawing/2014/chartex" xmlns:cx1="http://schemas.microsoft.com/office/drawing/2015/9/8/chartex" xmlns:cx2="http://schemas.microsoft.com/office/drawing/2015/10/21/chartex" xmlns:cx3="http://schemas.microsoft.com/office/drawing/2016/5/9/chartex" xmlns:cx4="http://schemas.microsoft.com/office/drawing/2016/5/10/chartex" xmlns:cx5="http://schemas.microsoft.com/office/drawing/2016/5/11/chartex" xmlns:cx6="http://schemas.microsoft.com/office/drawing/2016/5/12/chartex" xmlns:cx7="http://schemas.microsoft.com/office/drawing/2016/5/13/chartex" xmlns:cx8="http://schemas.microsoft.com/office/drawing/2016/5/14/chartex" xmlns:mc="http://schemas.openxmlformats.org/markup-compatibility/2006" xmlns:aink="http://schemas.microsoft.com/office/drawing/2016/ink" xmlns:am3d="http://schemas.microsoft.com/office/drawing/2017/model3d" xmlns:o="urn:schemas-microsoft-com:office:office" xmlns:r="http://schemas.openxmlformats.org/officeDocument/2006/relationships" xmlns:m="http://schemas.openxmlformats.org/officeDocument/2006/math" xmlns:v="urn:schemas-microsoft-com:vml" xmlns:wp14="http://schemas.microsoft.com/office/word/2010/wordprocessingDrawing" xmlns:wp="http://schemas.openxmlformats.org/drawingml/2006/wordprocessingDrawing" xmlns:w10="urn:schemas-microsoft-com:office:word" xmlns:w="http://schemas.openxmlformats.org/wordprocessingml/2006/main" xmlns:w14="http://schemas.microsoft.com/office/word/2010/wordml" xmlns:w15="http://schemas.microsoft.com/office/word/2012/wordml" xmlns:w16cex="http://schemas.microsoft.com/office/word/2018/wordml/cex" xmlns:w16cid="http://schemas.microsoft.com/office/word/2016/wordml/cid" xmlns:w16="http://schemas.microsoft.com/office/word/2018/wordml" xmlns:w16se="http://schemas.microsoft.com/office/word/2015/wordml/symex" xmlns:wpg="http://schemas.microsoft.com/office/word/2010/wordprocessingGroup" xmlns:wpi="http://schemas.microsoft.com/office/word/2010/wordprocessingInk" xmlns:wne="http://schemas.microsoft.com/office/word/2006/wordml" xmlns:wps="http://schemas.microsoft.com/office/word/2010/wordprocessingShape" mc:Ignorable="w14 w15 w16se w16cid w16 w16cex wp14">
+<w:document xmlns:wpc="http://schemas.microsoft.com/office/word/2010/wordprocessingCanvas" xmlns:cx="http://schemas.microsoft.com/office/drawing/2014/chartex" xmlns:cx1="http://schemas.microsoft.com/office/drawing/2015/9/8/chartex" xmlns:cx2="http://schemas.microsoft.com/office/drawing/2015/10/21/chartex" xmlns:cx3="http://schemas.microsoft.com/office/drawing/2016/5/9/chartex" xmlns:cx4="http://schemas.microsoft.com/office/drawing/2016/5/10/chartex" xmlns:cx5="http://schemas.microsoft.com/office/drawing/2016/5/11/chartex" xmlns:cx6="http://schemas.microsoft.com/office/drawing/2016/5/12/chartex" xmlns:cx7="http://schemas.microsoft.com/office/drawing/2016/5/13/chartex" xmlns:cx8="http://schemas.microsoft.com/office/drawing/2016/5/14/chartex" xmlns:mc="http://schemas.openxmlformats.org/markup-compatibility/2006" xmlns:aink="http://schemas.microsoft.com/office/drawing/2016/ink" xmlns:am3d="http://schemas.microsoft.com/office/drawing/2017/model3d" xmlns:o="urn:schemas-microsoft-com:office:office" xmlns:r="http://schemas.openxmlformats.org/officeDocument/2006/relationships" xmlns:m="http://schemas.openxmlformats.org/officeDocument/2006/math" xmlns:v="urn:schemas-microsoft-com:vml" xmlns:wp14="http://schemas.microsoft.com/office/word/2010/wordprocessingDrawing" xmlns:wp="http://schemas.openxmlformats.org/drawingml/2006/wordprocessingDrawing" xmlns:w10="urn:schemas-microsoft-com:office:word" xmlns:w="http://schemas.openxmlformats.org/wordprocessingml/2006/main" xmlns:w14="http://schemas.microsoft.com/office/word/2010/wordml" xmlns:w15="http://schemas.microsoft.com/office/word/2012/wordml" xmlns:w16cid="http://schemas.microsoft.com/office/word/2016/wordml/cid" xmlns:w16se="http://schemas.microsoft.com/office/word/2015/wordml/symex" xmlns:wpg="http://schemas.microsoft.com/office/word/2010/wordprocessingGroup" xmlns:wpi="http://schemas.microsoft.com/office/word/2010/wordprocessingInk" xmlns:wne="http://schemas.microsoft.com/office/word/2006/wordml" xmlns:wps="http://schemas.microsoft.com/office/word/2010/wordprocessingShape" mc:Ignorable="w14 w15 w16se w16cid wp14">
   <w:body>
     <w:p>
       <w:pPr>
@@ -326,6 +326,38 @@
           <w:szCs w:val="24"/>
         </w:rPr>
         <w:tab/>
+        <w:t>/status/like</w:t>
+      </w:r>
+    </w:p>
+    <w:p>
+      <w:pPr>
+        <w:rPr>
+          <w:sz w:val="24"/>
+          <w:szCs w:val="24"/>
+        </w:rPr>
+      </w:pPr>
+      <w:r>
+        <w:rPr>
+          <w:sz w:val="24"/>
+          <w:szCs w:val="24"/>
+        </w:rPr>
+        <w:tab/>
+        <w:t>/status/flag</w:t>
+      </w:r>
+    </w:p>
+    <w:p>
+      <w:pPr>
+        <w:rPr>
+          <w:sz w:val="24"/>
+          <w:szCs w:val="24"/>
+        </w:rPr>
+      </w:pPr>
+      <w:r>
+        <w:rPr>
+          <w:sz w:val="24"/>
+          <w:szCs w:val="24"/>
+        </w:rPr>
+        <w:tab/>
         <w:t>/status/delete/all</w:t>
       </w:r>
     </w:p>
@@ -876,7 +908,26 @@
           <w:szCs w:val="24"/>
           <w:lang w:eastAsia="zh-CN"/>
         </w:rPr>
-        <w:t xml:space="preserve">users: User[], array of JSON objects for all users. Each user will have structure similar to the output in the /user/find/email endpoint. Try it in postman to see structure. </w:t>
+        <w:lastRenderedPageBreak/>
+        <w:t xml:space="preserve">users: </w:t>
+      </w:r>
+      <w:proofErr w:type="gramStart"/>
+      <w:r>
+        <w:rPr>
+          <w:sz w:val="24"/>
+          <w:szCs w:val="24"/>
+          <w:lang w:eastAsia="zh-CN"/>
+        </w:rPr>
+        <w:t>User[</w:t>
+      </w:r>
+      <w:proofErr w:type="gramEnd"/>
+      <w:r>
+        <w:rPr>
+          <w:sz w:val="24"/>
+          <w:szCs w:val="24"/>
+          <w:lang w:eastAsia="zh-CN"/>
+        </w:rPr>
+        <w:t xml:space="preserve">], array of JSON objects for all users. Each user will have structure similar to the output in the /user/find/email endpoint. Try it in postman to see structure. </w:t>
       </w:r>
     </w:p>
     <w:p>
@@ -905,7 +956,6 @@
           <w:sz w:val="28"/>
           <w:szCs w:val="28"/>
         </w:rPr>
-        <w:lastRenderedPageBreak/>
         <w:t>/</w:t>
       </w:r>
       <w:r>
@@ -963,7 +1013,23 @@
           <w:szCs w:val="24"/>
         </w:rPr>
         <w:tab/>
-        <w:t>Query the data for one user specified in the url params.</w:t>
+        <w:t xml:space="preserve">Query the data for one user specified in the </w:t>
+      </w:r>
+      <w:proofErr w:type="spellStart"/>
+      <w:r>
+        <w:rPr>
+          <w:sz w:val="24"/>
+          <w:szCs w:val="24"/>
+        </w:rPr>
+        <w:t>url</w:t>
+      </w:r>
+      <w:proofErr w:type="spellEnd"/>
+      <w:r>
+        <w:rPr>
+          <w:sz w:val="24"/>
+          <w:szCs w:val="24"/>
+        </w:rPr>
+        <w:t xml:space="preserve"> params.</w:t>
       </w:r>
     </w:p>
     <w:p>
@@ -1274,30 +1340,60 @@
           <w:szCs w:val="24"/>
         </w:rPr>
         <w:tab/>
-        <w:t>calorieLimit: Int, user’s saved calorie limit</w:t>
-      </w:r>
-    </w:p>
-    <w:p>
-      <w:pPr>
-        <w:rPr>
-          <w:sz w:val="24"/>
-          <w:szCs w:val="24"/>
-        </w:rPr>
-      </w:pPr>
-      <w:r>
-        <w:rPr>
-          <w:sz w:val="24"/>
-          <w:szCs w:val="24"/>
-        </w:rPr>
-        <w:tab/>
-      </w:r>
-      <w:r>
-        <w:rPr>
-          <w:sz w:val="24"/>
-          <w:szCs w:val="24"/>
-        </w:rPr>
-        <w:tab/>
-        <w:t>userType: String, user’s type. The default user type is “default</w:t>
+      </w:r>
+      <w:proofErr w:type="spellStart"/>
+      <w:r>
+        <w:rPr>
+          <w:sz w:val="24"/>
+          <w:szCs w:val="24"/>
+        </w:rPr>
+        <w:t>calorieLimit</w:t>
+      </w:r>
+      <w:proofErr w:type="spellEnd"/>
+      <w:r>
+        <w:rPr>
+          <w:sz w:val="24"/>
+          <w:szCs w:val="24"/>
+        </w:rPr>
+        <w:t>: Int, user’s saved calorie limit</w:t>
+      </w:r>
+    </w:p>
+    <w:p>
+      <w:pPr>
+        <w:rPr>
+          <w:sz w:val="24"/>
+          <w:szCs w:val="24"/>
+        </w:rPr>
+      </w:pPr>
+      <w:r>
+        <w:rPr>
+          <w:sz w:val="24"/>
+          <w:szCs w:val="24"/>
+        </w:rPr>
+        <w:tab/>
+      </w:r>
+      <w:r>
+        <w:rPr>
+          <w:sz w:val="24"/>
+          <w:szCs w:val="24"/>
+        </w:rPr>
+        <w:tab/>
+      </w:r>
+      <w:proofErr w:type="spellStart"/>
+      <w:r>
+        <w:rPr>
+          <w:sz w:val="24"/>
+          <w:szCs w:val="24"/>
+        </w:rPr>
+        <w:t>userType</w:t>
+      </w:r>
+      <w:proofErr w:type="spellEnd"/>
+      <w:r>
+        <w:rPr>
+          <w:sz w:val="24"/>
+          <w:szCs w:val="24"/>
+        </w:rPr>
+        <w:t>: String, user’s type. The default user type is “default</w:t>
       </w:r>
       <w:r>
         <w:rPr>
@@ -1327,53 +1423,101 @@
           <w:szCs w:val="24"/>
         </w:rPr>
         <w:tab/>
-        <w:t>allergens: String[], String array of allergen names</w:t>
-      </w:r>
-    </w:p>
-    <w:p>
-      <w:pPr>
-        <w:rPr>
-          <w:sz w:val="24"/>
-          <w:szCs w:val="24"/>
-        </w:rPr>
-      </w:pPr>
-      <w:r>
-        <w:rPr>
-          <w:sz w:val="24"/>
-          <w:szCs w:val="24"/>
-        </w:rPr>
-        <w:tab/>
-      </w:r>
-      <w:r>
-        <w:rPr>
-          <w:sz w:val="24"/>
-          <w:szCs w:val="24"/>
-        </w:rPr>
-        <w:tab/>
-        <w:t>following: String[], String array of following user’s emails</w:t>
-      </w:r>
-    </w:p>
-    <w:p>
-      <w:pPr>
-        <w:rPr>
-          <w:sz w:val="24"/>
-          <w:szCs w:val="24"/>
-        </w:rPr>
-      </w:pPr>
-      <w:r>
-        <w:rPr>
-          <w:sz w:val="24"/>
-          <w:szCs w:val="24"/>
-        </w:rPr>
-        <w:tab/>
-      </w:r>
-      <w:r>
-        <w:rPr>
-          <w:sz w:val="24"/>
-          <w:szCs w:val="24"/>
-        </w:rPr>
-        <w:tab/>
-        <w:t>foods: Food[], Array of Food JSON Objects associated with user</w:t>
+        <w:t xml:space="preserve">allergens: </w:t>
+      </w:r>
+      <w:proofErr w:type="gramStart"/>
+      <w:r>
+        <w:rPr>
+          <w:sz w:val="24"/>
+          <w:szCs w:val="24"/>
+        </w:rPr>
+        <w:t>String[</w:t>
+      </w:r>
+      <w:proofErr w:type="gramEnd"/>
+      <w:r>
+        <w:rPr>
+          <w:sz w:val="24"/>
+          <w:szCs w:val="24"/>
+        </w:rPr>
+        <w:t>], String array of allergen names</w:t>
+      </w:r>
+    </w:p>
+    <w:p>
+      <w:pPr>
+        <w:rPr>
+          <w:sz w:val="24"/>
+          <w:szCs w:val="24"/>
+        </w:rPr>
+      </w:pPr>
+      <w:r>
+        <w:rPr>
+          <w:sz w:val="24"/>
+          <w:szCs w:val="24"/>
+        </w:rPr>
+        <w:tab/>
+      </w:r>
+      <w:r>
+        <w:rPr>
+          <w:sz w:val="24"/>
+          <w:szCs w:val="24"/>
+        </w:rPr>
+        <w:tab/>
+        <w:t xml:space="preserve">following: </w:t>
+      </w:r>
+      <w:proofErr w:type="gramStart"/>
+      <w:r>
+        <w:rPr>
+          <w:sz w:val="24"/>
+          <w:szCs w:val="24"/>
+        </w:rPr>
+        <w:t>String[</w:t>
+      </w:r>
+      <w:proofErr w:type="gramEnd"/>
+      <w:r>
+        <w:rPr>
+          <w:sz w:val="24"/>
+          <w:szCs w:val="24"/>
+        </w:rPr>
+        <w:t>], String array of following user’s emails</w:t>
+      </w:r>
+    </w:p>
+    <w:p>
+      <w:pPr>
+        <w:rPr>
+          <w:sz w:val="24"/>
+          <w:szCs w:val="24"/>
+        </w:rPr>
+      </w:pPr>
+      <w:r>
+        <w:rPr>
+          <w:sz w:val="24"/>
+          <w:szCs w:val="24"/>
+        </w:rPr>
+        <w:tab/>
+      </w:r>
+      <w:r>
+        <w:rPr>
+          <w:sz w:val="24"/>
+          <w:szCs w:val="24"/>
+        </w:rPr>
+        <w:tab/>
+        <w:t xml:space="preserve">foods: </w:t>
+      </w:r>
+      <w:proofErr w:type="gramStart"/>
+      <w:r>
+        <w:rPr>
+          <w:sz w:val="24"/>
+          <w:szCs w:val="24"/>
+        </w:rPr>
+        <w:t>Food[</w:t>
+      </w:r>
+      <w:proofErr w:type="gramEnd"/>
+      <w:r>
+        <w:rPr>
+          <w:sz w:val="24"/>
+          <w:szCs w:val="24"/>
+        </w:rPr>
+        <w:t>], Array of Food JSON Objects associated with user</w:t>
       </w:r>
     </w:p>
     <w:p>
@@ -1424,7 +1568,23 @@
           <w:sz w:val="24"/>
           <w:szCs w:val="24"/>
         </w:rPr>
-        <w:t xml:space="preserve"> “MM/dd/yyyy” </w:t>
+        <w:t xml:space="preserve"> “MM/dd/</w:t>
+      </w:r>
+      <w:proofErr w:type="spellStart"/>
+      <w:r>
+        <w:rPr>
+          <w:sz w:val="24"/>
+          <w:szCs w:val="24"/>
+        </w:rPr>
+        <w:t>yyyy</w:t>
+      </w:r>
+      <w:proofErr w:type="spellEnd"/>
+      <w:r>
+        <w:rPr>
+          <w:sz w:val="24"/>
+          <w:szCs w:val="24"/>
+        </w:rPr>
+        <w:t xml:space="preserve">” </w:t>
       </w:r>
     </w:p>
     <w:p>
@@ -1466,6 +1626,7 @@
           <w:sz w:val="24"/>
           <w:szCs w:val="24"/>
         </w:rPr>
+        <w:lastRenderedPageBreak/>
         <w:tab/>
         <w:t>What it does:</w:t>
       </w:r>
@@ -1544,7 +1705,6 @@
           <w:sz w:val="24"/>
           <w:szCs w:val="24"/>
         </w:rPr>
-        <w:lastRenderedPageBreak/>
         <w:tab/>
         <w:t>Input: URL Params</w:t>
       </w:r>
@@ -1769,53 +1929,99 @@
           <w:szCs w:val="24"/>
         </w:rPr>
         <w:tab/>
-        <w:t>calorieLimit: Int, user’s saved calorie limit</w:t>
-      </w:r>
-    </w:p>
-    <w:p>
-      <w:pPr>
-        <w:rPr>
-          <w:sz w:val="24"/>
-          <w:szCs w:val="24"/>
-        </w:rPr>
-      </w:pPr>
-      <w:r>
-        <w:rPr>
-          <w:sz w:val="24"/>
-          <w:szCs w:val="24"/>
-        </w:rPr>
-        <w:tab/>
-      </w:r>
-      <w:r>
-        <w:rPr>
-          <w:sz w:val="24"/>
-          <w:szCs w:val="24"/>
-        </w:rPr>
-        <w:tab/>
-        <w:t>userType: String, user’s type. The default user type is “default”</w:t>
-      </w:r>
-    </w:p>
-    <w:p>
-      <w:pPr>
-        <w:rPr>
-          <w:sz w:val="24"/>
-          <w:szCs w:val="24"/>
-        </w:rPr>
-      </w:pPr>
-      <w:r>
-        <w:rPr>
-          <w:sz w:val="24"/>
-          <w:szCs w:val="24"/>
-        </w:rPr>
-        <w:tab/>
-      </w:r>
-      <w:r>
-        <w:rPr>
-          <w:sz w:val="24"/>
-          <w:szCs w:val="24"/>
-        </w:rPr>
-        <w:tab/>
-        <w:t>allergens: String[], String array of allergen names</w:t>
+      </w:r>
+      <w:proofErr w:type="spellStart"/>
+      <w:r>
+        <w:rPr>
+          <w:sz w:val="24"/>
+          <w:szCs w:val="24"/>
+        </w:rPr>
+        <w:t>calorieLimit</w:t>
+      </w:r>
+      <w:proofErr w:type="spellEnd"/>
+      <w:r>
+        <w:rPr>
+          <w:sz w:val="24"/>
+          <w:szCs w:val="24"/>
+        </w:rPr>
+        <w:t>: Int, user’s saved calorie limit</w:t>
+      </w:r>
+    </w:p>
+    <w:p>
+      <w:pPr>
+        <w:rPr>
+          <w:sz w:val="24"/>
+          <w:szCs w:val="24"/>
+        </w:rPr>
+      </w:pPr>
+      <w:r>
+        <w:rPr>
+          <w:sz w:val="24"/>
+          <w:szCs w:val="24"/>
+        </w:rPr>
+        <w:tab/>
+      </w:r>
+      <w:r>
+        <w:rPr>
+          <w:sz w:val="24"/>
+          <w:szCs w:val="24"/>
+        </w:rPr>
+        <w:tab/>
+      </w:r>
+      <w:proofErr w:type="spellStart"/>
+      <w:r>
+        <w:rPr>
+          <w:sz w:val="24"/>
+          <w:szCs w:val="24"/>
+        </w:rPr>
+        <w:t>userType</w:t>
+      </w:r>
+      <w:proofErr w:type="spellEnd"/>
+      <w:r>
+        <w:rPr>
+          <w:sz w:val="24"/>
+          <w:szCs w:val="24"/>
+        </w:rPr>
+        <w:t>: String, user’s type. The default user type is “default”</w:t>
+      </w:r>
+    </w:p>
+    <w:p>
+      <w:pPr>
+        <w:rPr>
+          <w:sz w:val="24"/>
+          <w:szCs w:val="24"/>
+        </w:rPr>
+      </w:pPr>
+      <w:r>
+        <w:rPr>
+          <w:sz w:val="24"/>
+          <w:szCs w:val="24"/>
+        </w:rPr>
+        <w:tab/>
+      </w:r>
+      <w:r>
+        <w:rPr>
+          <w:sz w:val="24"/>
+          <w:szCs w:val="24"/>
+        </w:rPr>
+        <w:tab/>
+        <w:t xml:space="preserve">allergens: </w:t>
+      </w:r>
+      <w:proofErr w:type="gramStart"/>
+      <w:r>
+        <w:rPr>
+          <w:sz w:val="24"/>
+          <w:szCs w:val="24"/>
+        </w:rPr>
+        <w:t>String[</w:t>
+      </w:r>
+      <w:proofErr w:type="gramEnd"/>
+      <w:r>
+        <w:rPr>
+          <w:sz w:val="24"/>
+          <w:szCs w:val="24"/>
+        </w:rPr>
+        <w:t>], String array of allergen names</w:t>
       </w:r>
     </w:p>
     <w:p>
@@ -2088,13 +2294,23 @@
         <w:tab/>
         <w:t xml:space="preserve">Users: </w:t>
       </w:r>
-      <w:r>
-        <w:rPr>
-          <w:sz w:val="24"/>
-          <w:szCs w:val="24"/>
-          <w:lang w:eastAsia="zh-CN"/>
-        </w:rPr>
-        <w:t>User[], array of JSON objects for all matching users.</w:t>
+      <w:proofErr w:type="gramStart"/>
+      <w:r>
+        <w:rPr>
+          <w:sz w:val="24"/>
+          <w:szCs w:val="24"/>
+          <w:lang w:eastAsia="zh-CN"/>
+        </w:rPr>
+        <w:t>User[</w:t>
+      </w:r>
+      <w:proofErr w:type="gramEnd"/>
+      <w:r>
+        <w:rPr>
+          <w:sz w:val="24"/>
+          <w:szCs w:val="24"/>
+          <w:lang w:eastAsia="zh-CN"/>
+        </w:rPr>
+        <w:t>], array of JSON objects for all matching users.</w:t>
       </w:r>
     </w:p>
     <w:p>
@@ -2185,7 +2401,6 @@
           <w:szCs w:val="24"/>
           <w:lang w:eastAsia="zh-CN"/>
         </w:rPr>
-        <w:lastRenderedPageBreak/>
         <w:tab/>
         <w:t>HTTP Method:</w:t>
       </w:r>
@@ -2301,7 +2516,25 @@
           <w:lang w:eastAsia="zh-CN"/>
         </w:rPr>
         <w:tab/>
-        <w:t xml:space="preserve"> Content: String[], array of user emails</w:t>
+        <w:t xml:space="preserve"> Content: </w:t>
+      </w:r>
+      <w:proofErr w:type="gramStart"/>
+      <w:r>
+        <w:rPr>
+          <w:sz w:val="24"/>
+          <w:szCs w:val="24"/>
+          <w:lang w:eastAsia="zh-CN"/>
+        </w:rPr>
+        <w:t>String[</w:t>
+      </w:r>
+      <w:proofErr w:type="gramEnd"/>
+      <w:r>
+        <w:rPr>
+          <w:sz w:val="24"/>
+          <w:szCs w:val="24"/>
+          <w:lang w:eastAsia="zh-CN"/>
+        </w:rPr>
+        <w:t>], array of user emails</w:t>
       </w:r>
     </w:p>
     <w:p>
@@ -2477,7 +2710,23 @@
           <w:szCs w:val="24"/>
         </w:rPr>
         <w:tab/>
-        <w:t>content: Status[], array of statuses, each status has the following:</w:t>
+        <w:t xml:space="preserve">content: </w:t>
+      </w:r>
+      <w:proofErr w:type="gramStart"/>
+      <w:r>
+        <w:rPr>
+          <w:sz w:val="24"/>
+          <w:szCs w:val="24"/>
+        </w:rPr>
+        <w:t>Status[</w:t>
+      </w:r>
+      <w:proofErr w:type="gramEnd"/>
+      <w:r>
+        <w:rPr>
+          <w:sz w:val="24"/>
+          <w:szCs w:val="24"/>
+        </w:rPr>
+        <w:t>], array of statuses, each status has the following:</w:t>
       </w:r>
     </w:p>
     <w:p>
@@ -2544,7 +2793,55 @@
           <w:sz w:val="24"/>
           <w:szCs w:val="24"/>
         </w:rPr>
-        <w:t>"MM/dd/yyyy HH:mm:ss.SS"</w:t>
+        <w:t>"MM/dd/</w:t>
+      </w:r>
+      <w:proofErr w:type="spellStart"/>
+      <w:r>
+        <w:rPr>
+          <w:sz w:val="24"/>
+          <w:szCs w:val="24"/>
+        </w:rPr>
+        <w:t>yyyy</w:t>
+      </w:r>
+      <w:proofErr w:type="spellEnd"/>
+      <w:r>
+        <w:rPr>
+          <w:sz w:val="24"/>
+          <w:szCs w:val="24"/>
+        </w:rPr>
+        <w:t xml:space="preserve"> </w:t>
+      </w:r>
+      <w:proofErr w:type="spellStart"/>
+      <w:r>
+        <w:rPr>
+          <w:sz w:val="24"/>
+          <w:szCs w:val="24"/>
+        </w:rPr>
+        <w:t>HH:</w:t>
+      </w:r>
+      <w:proofErr w:type="gramStart"/>
+      <w:r>
+        <w:rPr>
+          <w:sz w:val="24"/>
+          <w:szCs w:val="24"/>
+        </w:rPr>
+        <w:t>mm:ss</w:t>
+      </w:r>
+      <w:proofErr w:type="gramEnd"/>
+      <w:r>
+        <w:rPr>
+          <w:sz w:val="24"/>
+          <w:szCs w:val="24"/>
+        </w:rPr>
+        <w:t>.SS</w:t>
+      </w:r>
+      <w:proofErr w:type="spellEnd"/>
+      <w:r>
+        <w:rPr>
+          <w:sz w:val="24"/>
+          <w:szCs w:val="24"/>
+        </w:rPr>
+        <w:t>"</w:t>
       </w:r>
     </w:p>
     <w:p>
@@ -2692,6 +2989,7 @@
           <w:sz w:val="24"/>
           <w:szCs w:val="24"/>
         </w:rPr>
+        <w:lastRenderedPageBreak/>
         <w:tab/>
         <w:t>HTTP Method:</w:t>
       </w:r>
@@ -2771,7 +3069,6 @@
           <w:sz w:val="24"/>
           <w:szCs w:val="24"/>
         </w:rPr>
-        <w:lastRenderedPageBreak/>
         <w:t xml:space="preserve">date: String, optional param to specify the date you’re </w:t>
       </w:r>
       <w:r>
@@ -2786,7 +3083,23 @@
           <w:sz w:val="24"/>
           <w:szCs w:val="24"/>
         </w:rPr>
-        <w:t>"MM/dd/yyyy"</w:t>
+        <w:t>"MM/dd/</w:t>
+      </w:r>
+      <w:proofErr w:type="spellStart"/>
+      <w:r>
+        <w:rPr>
+          <w:sz w:val="24"/>
+          <w:szCs w:val="24"/>
+        </w:rPr>
+        <w:t>yyyy</w:t>
+      </w:r>
+      <w:proofErr w:type="spellEnd"/>
+      <w:r>
+        <w:rPr>
+          <w:sz w:val="24"/>
+          <w:szCs w:val="24"/>
+        </w:rPr>
+        <w:t>"</w:t>
       </w:r>
     </w:p>
     <w:p>
@@ -3281,6 +3594,7 @@
           <w:szCs w:val="24"/>
           <w:lang w:eastAsia="zh-CN"/>
         </w:rPr>
+        <w:lastRenderedPageBreak/>
         <w:tab/>
       </w:r>
       <w:r>
@@ -3369,7 +3683,6 @@
           <w:szCs w:val="24"/>
           <w:lang w:eastAsia="zh-CN"/>
         </w:rPr>
-        <w:lastRenderedPageBreak/>
         <w:tab/>
       </w:r>
       <w:r>
@@ -3542,7 +3855,25 @@
           <w:lang w:eastAsia="zh-CN"/>
         </w:rPr>
         <w:tab/>
-        <w:t xml:space="preserve">Add a food to user’s day. If that food is not already stored in the user’s account it </w:t>
+        <w:t xml:space="preserve">Add a food to user’s day. If that food is not already stored in the user’s </w:t>
+      </w:r>
+      <w:proofErr w:type="gramStart"/>
+      <w:r>
+        <w:rPr>
+          <w:sz w:val="24"/>
+          <w:szCs w:val="24"/>
+          <w:lang w:eastAsia="zh-CN"/>
+        </w:rPr>
+        <w:t>account</w:t>
+      </w:r>
+      <w:proofErr w:type="gramEnd"/>
+      <w:r>
+        <w:rPr>
+          <w:sz w:val="24"/>
+          <w:szCs w:val="24"/>
+          <w:lang w:eastAsia="zh-CN"/>
+        </w:rPr>
+        <w:t xml:space="preserve"> it </w:t>
       </w:r>
       <w:r>
         <w:rPr>
@@ -3820,6 +4151,7 @@
           <w:szCs w:val="24"/>
           <w:lang w:eastAsia="zh-CN"/>
         </w:rPr>
+        <w:lastRenderedPageBreak/>
         <w:tab/>
       </w:r>
       <w:r>
@@ -3905,7 +4237,6 @@
           <w:szCs w:val="24"/>
           <w:lang w:eastAsia="zh-CN"/>
         </w:rPr>
-        <w:lastRenderedPageBreak/>
         <w:tab/>
         <w:t>What it does:</w:t>
       </w:r>
@@ -3925,7 +4256,25 @@
           <w:szCs w:val="24"/>
           <w:lang w:eastAsia="zh-CN"/>
         </w:rPr>
-        <w:t>Update a user’s biometric data and other data. Name, height, weight, lifestyle, gender, calorieLimit, allergens</w:t>
+        <w:t xml:space="preserve">Update a user’s biometric data and other data. Name, height, weight, lifestyle, gender, </w:t>
+      </w:r>
+      <w:proofErr w:type="spellStart"/>
+      <w:r>
+        <w:rPr>
+          <w:sz w:val="24"/>
+          <w:szCs w:val="24"/>
+          <w:lang w:eastAsia="zh-CN"/>
+        </w:rPr>
+        <w:t>calorieLimit</w:t>
+      </w:r>
+      <w:proofErr w:type="spellEnd"/>
+      <w:r>
+        <w:rPr>
+          <w:sz w:val="24"/>
+          <w:szCs w:val="24"/>
+          <w:lang w:eastAsia="zh-CN"/>
+        </w:rPr>
+        <w:t>, allergens</w:t>
       </w:r>
     </w:p>
     <w:p>
@@ -4187,30 +4536,61 @@
           <w:szCs w:val="24"/>
         </w:rPr>
         <w:tab/>
-        <w:t>calorieLimit: Int, user’s saved calorie limit</w:t>
-      </w:r>
-    </w:p>
-    <w:p>
-      <w:pPr>
-        <w:rPr>
-          <w:sz w:val="24"/>
-          <w:szCs w:val="24"/>
-        </w:rPr>
-      </w:pPr>
-      <w:r>
-        <w:rPr>
-          <w:sz w:val="24"/>
-          <w:szCs w:val="24"/>
-        </w:rPr>
-        <w:tab/>
-      </w:r>
-      <w:r>
-        <w:rPr>
-          <w:sz w:val="24"/>
-          <w:szCs w:val="24"/>
-        </w:rPr>
-        <w:tab/>
-        <w:t>allergens: String[], String array of allergen names</w:t>
+      </w:r>
+      <w:proofErr w:type="spellStart"/>
+      <w:r>
+        <w:rPr>
+          <w:sz w:val="24"/>
+          <w:szCs w:val="24"/>
+        </w:rPr>
+        <w:t>calorieLimit</w:t>
+      </w:r>
+      <w:proofErr w:type="spellEnd"/>
+      <w:r>
+        <w:rPr>
+          <w:sz w:val="24"/>
+          <w:szCs w:val="24"/>
+        </w:rPr>
+        <w:t>: Int, user’s saved calorie limit</w:t>
+      </w:r>
+    </w:p>
+    <w:p>
+      <w:pPr>
+        <w:rPr>
+          <w:sz w:val="24"/>
+          <w:szCs w:val="24"/>
+        </w:rPr>
+      </w:pPr>
+      <w:r>
+        <w:rPr>
+          <w:sz w:val="24"/>
+          <w:szCs w:val="24"/>
+        </w:rPr>
+        <w:tab/>
+      </w:r>
+      <w:r>
+        <w:rPr>
+          <w:sz w:val="24"/>
+          <w:szCs w:val="24"/>
+        </w:rPr>
+        <w:tab/>
+        <w:t xml:space="preserve">allergens: </w:t>
+      </w:r>
+      <w:proofErr w:type="gramStart"/>
+      <w:r>
+        <w:rPr>
+          <w:sz w:val="24"/>
+          <w:szCs w:val="24"/>
+        </w:rPr>
+        <w:t>String[</w:t>
+      </w:r>
+      <w:proofErr w:type="gramEnd"/>
+      <w:r>
+        <w:rPr>
+          <w:sz w:val="24"/>
+          <w:szCs w:val="24"/>
+        </w:rPr>
+        <w:t>], String array of allergen names</w:t>
       </w:r>
     </w:p>
     <w:p>
@@ -4384,6 +4764,7 @@
           <w:sz w:val="24"/>
           <w:szCs w:val="24"/>
         </w:rPr>
+        <w:lastRenderedPageBreak/>
         <w:tab/>
         <w:t>Input: JSON</w:t>
       </w:r>
@@ -4462,23 +4843,14 @@
           <w:sz w:val="24"/>
           <w:szCs w:val="24"/>
         </w:rPr>
-        <w:lastRenderedPageBreak/>
-        <w:tab/>
-      </w:r>
-      <w:r>
-        <w:rPr>
-          <w:sz w:val="24"/>
-          <w:szCs w:val="24"/>
-        </w:rPr>
-        <w:tab/>
-      </w:r>
-      <w:bookmarkStart w:id="0" w:name="_GoBack"/>
-      <w:bookmarkEnd w:id="0"/>
-      <w:r>
-        <w:rPr>
-          <w:sz w:val="24"/>
-          <w:szCs w:val="24"/>
-        </w:rPr>
+        <w:tab/>
+      </w:r>
+      <w:r>
+        <w:rPr>
+          <w:sz w:val="24"/>
+          <w:szCs w:val="24"/>
+        </w:rPr>
+        <w:tab/>
         <w:t>response: Int, will be 1 for success and 0 for failure</w:t>
       </w:r>
     </w:p>
@@ -4906,6 +5278,7 @@
           <w:sz w:val="24"/>
           <w:szCs w:val="24"/>
         </w:rPr>
+        <w:lastRenderedPageBreak/>
         <w:tab/>
       </w:r>
       <w:r>
@@ -4987,7 +5360,6 @@
           <w:szCs w:val="24"/>
           <w:lang w:eastAsia="zh-CN"/>
         </w:rPr>
-        <w:lastRenderedPageBreak/>
         <w:tab/>
       </w:r>
       <w:r>
@@ -5134,7 +5506,53 @@
           <w:sz w:val="24"/>
           <w:szCs w:val="24"/>
         </w:rPr>
-        <w:t>content: Status[], array of statuses, each status has the following:</w:t>
+        <w:t xml:space="preserve">content: </w:t>
+      </w:r>
+      <w:proofErr w:type="gramStart"/>
+      <w:r>
+        <w:rPr>
+          <w:sz w:val="24"/>
+          <w:szCs w:val="24"/>
+        </w:rPr>
+        <w:t>Status[</w:t>
+      </w:r>
+      <w:proofErr w:type="gramEnd"/>
+      <w:r>
+        <w:rPr>
+          <w:sz w:val="24"/>
+          <w:szCs w:val="24"/>
+        </w:rPr>
+        <w:t>], array of statuses, each status has the following:</w:t>
+      </w:r>
+    </w:p>
+    <w:p>
+      <w:pPr>
+        <w:rPr>
+          <w:sz w:val="24"/>
+          <w:szCs w:val="24"/>
+        </w:rPr>
+      </w:pPr>
+      <w:r>
+        <w:rPr>
+          <w:sz w:val="24"/>
+          <w:szCs w:val="24"/>
+        </w:rPr>
+        <w:tab/>
+      </w:r>
+      <w:r>
+        <w:rPr>
+          <w:sz w:val="24"/>
+          <w:szCs w:val="24"/>
+        </w:rPr>
+        <w:tab/>
+      </w:r>
+      <w:r>
+        <w:rPr>
+          <w:sz w:val="24"/>
+          <w:szCs w:val="24"/>
+        </w:rPr>
+        <w:tab/>
+        <w:t>id: Long, status id</w:t>
       </w:r>
     </w:p>
     <w:p>
@@ -5201,16 +5619,17 @@
           <w:sz w:val="24"/>
           <w:szCs w:val="24"/>
         </w:rPr>
-        <w:t>"MM/dd/yyyy HH:mm:ss.SS"</w:t>
-      </w:r>
-    </w:p>
-    <w:p>
-      <w:pPr>
-        <w:rPr>
-          <w:sz w:val="24"/>
-          <w:szCs w:val="24"/>
-        </w:rPr>
-      </w:pPr>
+        <w:t>"MM/dd/</w:t>
+      </w:r>
+      <w:proofErr w:type="spellStart"/>
+      <w:r>
+        <w:rPr>
+          <w:sz w:val="24"/>
+          <w:szCs w:val="24"/>
+        </w:rPr>
+        <w:t>yyyy</w:t>
+      </w:r>
+      <w:proofErr w:type="spellEnd"/>
       <w:r>
         <w:rPr>
           <w:sz w:val="24"/>
@@ -5218,6 +5637,53 @@
         </w:rPr>
         <w:t xml:space="preserve"> </w:t>
       </w:r>
+      <w:proofErr w:type="spellStart"/>
+      <w:r>
+        <w:rPr>
+          <w:sz w:val="24"/>
+          <w:szCs w:val="24"/>
+        </w:rPr>
+        <w:t>HH:</w:t>
+      </w:r>
+      <w:proofErr w:type="gramStart"/>
+      <w:r>
+        <w:rPr>
+          <w:sz w:val="24"/>
+          <w:szCs w:val="24"/>
+        </w:rPr>
+        <w:t>mm:ss</w:t>
+      </w:r>
+      <w:proofErr w:type="gramEnd"/>
+      <w:r>
+        <w:rPr>
+          <w:sz w:val="24"/>
+          <w:szCs w:val="24"/>
+        </w:rPr>
+        <w:t>.SS</w:t>
+      </w:r>
+      <w:proofErr w:type="spellEnd"/>
+      <w:r>
+        <w:rPr>
+          <w:sz w:val="24"/>
+          <w:szCs w:val="24"/>
+        </w:rPr>
+        <w:t>"</w:t>
+      </w:r>
+    </w:p>
+    <w:p>
+      <w:pPr>
+        <w:rPr>
+          <w:sz w:val="24"/>
+          <w:szCs w:val="24"/>
+        </w:rPr>
+      </w:pPr>
+      <w:r>
+        <w:rPr>
+          <w:sz w:val="24"/>
+          <w:szCs w:val="24"/>
+        </w:rPr>
+        <w:t xml:space="preserve"> </w:t>
+      </w:r>
       <w:r>
         <w:rPr>
           <w:sz w:val="24"/>
@@ -5269,6 +5735,45 @@
         </w:rPr>
         <w:tab/>
         <w:t>message: String, the message for this status</w:t>
+      </w:r>
+    </w:p>
+    <w:p>
+      <w:pPr>
+        <w:rPr>
+          <w:sz w:val="24"/>
+          <w:szCs w:val="24"/>
+          <w:lang w:eastAsia="zh-CN"/>
+        </w:rPr>
+      </w:pPr>
+      <w:r>
+        <w:rPr>
+          <w:sz w:val="24"/>
+          <w:szCs w:val="24"/>
+        </w:rPr>
+        <w:tab/>
+      </w:r>
+      <w:r>
+        <w:rPr>
+          <w:sz w:val="24"/>
+          <w:szCs w:val="24"/>
+        </w:rPr>
+        <w:tab/>
+      </w:r>
+      <w:r>
+        <w:rPr>
+          <w:sz w:val="24"/>
+          <w:szCs w:val="24"/>
+        </w:rPr>
+        <w:tab/>
+        <w:t xml:space="preserve">likes: </w:t>
+      </w:r>
+      <w:r>
+        <w:rPr>
+          <w:sz w:val="24"/>
+          <w:szCs w:val="24"/>
+          <w:lang w:eastAsia="zh-CN"/>
+        </w:rPr>
+        <w:t>Int, number of likes the status has</w:t>
       </w:r>
     </w:p>
     <w:p>
@@ -5488,6 +5993,7 @@
           <w:sz w:val="24"/>
           <w:szCs w:val="24"/>
         </w:rPr>
+        <w:lastRenderedPageBreak/>
         <w:tab/>
       </w:r>
       <w:r>
@@ -5536,6 +6042,7 @@
           <w:bCs/>
           <w:sz w:val="28"/>
           <w:szCs w:val="28"/>
+          <w:lang w:eastAsia="zh-CN"/>
         </w:rPr>
       </w:pPr>
       <w:r>
@@ -5544,6 +6051,475 @@
           <w:bCs/>
           <w:sz w:val="28"/>
           <w:szCs w:val="28"/>
+          <w:lang w:eastAsia="zh-CN"/>
+        </w:rPr>
+        <w:t>/status/</w:t>
+      </w:r>
+      <w:r>
+        <w:rPr>
+          <w:b/>
+          <w:bCs/>
+          <w:sz w:val="28"/>
+          <w:szCs w:val="28"/>
+          <w:lang w:eastAsia="zh-CN"/>
+        </w:rPr>
+        <w:t>like</w:t>
+      </w:r>
+    </w:p>
+    <w:p>
+      <w:pPr>
+        <w:rPr>
+          <w:sz w:val="24"/>
+          <w:szCs w:val="24"/>
+        </w:rPr>
+      </w:pPr>
+      <w:r>
+        <w:rPr>
+          <w:b/>
+          <w:bCs/>
+          <w:sz w:val="28"/>
+          <w:szCs w:val="28"/>
+        </w:rPr>
+        <w:tab/>
+      </w:r>
+      <w:r>
+        <w:rPr>
+          <w:sz w:val="24"/>
+          <w:szCs w:val="24"/>
+        </w:rPr>
+        <w:t>What it does:</w:t>
+      </w:r>
+    </w:p>
+    <w:p>
+      <w:pPr>
+        <w:rPr>
+          <w:sz w:val="24"/>
+          <w:szCs w:val="24"/>
+        </w:rPr>
+      </w:pPr>
+      <w:r>
+        <w:rPr>
+          <w:sz w:val="24"/>
+          <w:szCs w:val="24"/>
+        </w:rPr>
+        <w:tab/>
+      </w:r>
+      <w:r>
+        <w:rPr>
+          <w:sz w:val="24"/>
+          <w:szCs w:val="24"/>
+        </w:rPr>
+        <w:tab/>
+        <w:t>Add one like to a status</w:t>
+      </w:r>
+    </w:p>
+    <w:p>
+      <w:pPr>
+        <w:rPr>
+          <w:sz w:val="24"/>
+          <w:szCs w:val="24"/>
+        </w:rPr>
+      </w:pPr>
+      <w:r>
+        <w:rPr>
+          <w:sz w:val="24"/>
+          <w:szCs w:val="24"/>
+        </w:rPr>
+        <w:tab/>
+        <w:t>HTTP Method:</w:t>
+      </w:r>
+    </w:p>
+    <w:p>
+      <w:pPr>
+        <w:rPr>
+          <w:sz w:val="24"/>
+          <w:szCs w:val="24"/>
+        </w:rPr>
+      </w:pPr>
+      <w:r>
+        <w:rPr>
+          <w:sz w:val="24"/>
+          <w:szCs w:val="24"/>
+        </w:rPr>
+        <w:tab/>
+      </w:r>
+      <w:r>
+        <w:rPr>
+          <w:sz w:val="24"/>
+          <w:szCs w:val="24"/>
+        </w:rPr>
+        <w:tab/>
+        <w:t>POST</w:t>
+      </w:r>
+    </w:p>
+    <w:p>
+      <w:pPr>
+        <w:rPr>
+          <w:sz w:val="24"/>
+          <w:szCs w:val="24"/>
+        </w:rPr>
+      </w:pPr>
+      <w:r>
+        <w:rPr>
+          <w:sz w:val="24"/>
+          <w:szCs w:val="24"/>
+        </w:rPr>
+        <w:tab/>
+        <w:t>Input: JSON</w:t>
+      </w:r>
+    </w:p>
+    <w:p>
+      <w:pPr>
+        <w:rPr>
+          <w:sz w:val="24"/>
+          <w:szCs w:val="24"/>
+        </w:rPr>
+      </w:pPr>
+      <w:r>
+        <w:rPr>
+          <w:sz w:val="24"/>
+          <w:szCs w:val="24"/>
+        </w:rPr>
+        <w:tab/>
+      </w:r>
+      <w:r>
+        <w:rPr>
+          <w:sz w:val="24"/>
+          <w:szCs w:val="24"/>
+        </w:rPr>
+        <w:tab/>
+        <w:t>Id: Long, id of the status to like</w:t>
+      </w:r>
+    </w:p>
+    <w:p>
+      <w:pPr>
+        <w:rPr>
+          <w:sz w:val="24"/>
+          <w:szCs w:val="24"/>
+        </w:rPr>
+      </w:pPr>
+      <w:r>
+        <w:rPr>
+          <w:sz w:val="24"/>
+          <w:szCs w:val="24"/>
+        </w:rPr>
+        <w:tab/>
+      </w:r>
+      <w:r>
+        <w:rPr>
+          <w:sz w:val="24"/>
+          <w:szCs w:val="24"/>
+        </w:rPr>
+        <w:t>Output: JSON</w:t>
+      </w:r>
+    </w:p>
+    <w:p>
+      <w:pPr>
+        <w:rPr>
+          <w:sz w:val="24"/>
+          <w:szCs w:val="24"/>
+        </w:rPr>
+      </w:pPr>
+      <w:r>
+        <w:rPr>
+          <w:sz w:val="24"/>
+          <w:szCs w:val="24"/>
+        </w:rPr>
+        <w:tab/>
+      </w:r>
+      <w:r>
+        <w:rPr>
+          <w:sz w:val="24"/>
+          <w:szCs w:val="24"/>
+        </w:rPr>
+        <w:tab/>
+        <w:t>response: Int, will be 1 for success and 0 for failure</w:t>
+      </w:r>
+    </w:p>
+    <w:p>
+      <w:pPr>
+        <w:rPr>
+          <w:sz w:val="24"/>
+          <w:szCs w:val="24"/>
+        </w:rPr>
+      </w:pPr>
+      <w:r>
+        <w:rPr>
+          <w:sz w:val="24"/>
+          <w:szCs w:val="24"/>
+        </w:rPr>
+        <w:tab/>
+      </w:r>
+      <w:r>
+        <w:rPr>
+          <w:sz w:val="24"/>
+          <w:szCs w:val="24"/>
+        </w:rPr>
+        <w:tab/>
+        <w:t>message: String, describes the issue if the response is 0</w:t>
+      </w:r>
+      <w:r>
+        <w:rPr>
+          <w:sz w:val="24"/>
+          <w:szCs w:val="24"/>
+        </w:rPr>
+        <w:tab/>
+      </w:r>
+    </w:p>
+    <w:p>
+      <w:pPr>
+        <w:rPr>
+          <w:sz w:val="24"/>
+          <w:szCs w:val="24"/>
+        </w:rPr>
+      </w:pPr>
+    </w:p>
+    <w:p>
+      <w:pPr>
+        <w:rPr>
+          <w:b/>
+          <w:bCs/>
+          <w:sz w:val="28"/>
+          <w:szCs w:val="28"/>
+          <w:lang w:eastAsia="zh-CN"/>
+        </w:rPr>
+      </w:pPr>
+      <w:r>
+        <w:rPr>
+          <w:b/>
+          <w:bCs/>
+          <w:sz w:val="28"/>
+          <w:szCs w:val="28"/>
+          <w:lang w:eastAsia="zh-CN"/>
+        </w:rPr>
+        <w:t>/status/</w:t>
+      </w:r>
+      <w:r>
+        <w:rPr>
+          <w:b/>
+          <w:bCs/>
+          <w:sz w:val="28"/>
+          <w:szCs w:val="28"/>
+          <w:lang w:eastAsia="zh-CN"/>
+        </w:rPr>
+        <w:t>flag</w:t>
+      </w:r>
+    </w:p>
+    <w:p>
+      <w:pPr>
+        <w:rPr>
+          <w:sz w:val="24"/>
+          <w:szCs w:val="24"/>
+        </w:rPr>
+      </w:pPr>
+      <w:r>
+        <w:rPr>
+          <w:sz w:val="24"/>
+          <w:szCs w:val="24"/>
+        </w:rPr>
+        <w:tab/>
+        <w:t>What it does:</w:t>
+      </w:r>
+    </w:p>
+    <w:p>
+      <w:pPr>
+        <w:rPr>
+          <w:sz w:val="24"/>
+          <w:szCs w:val="24"/>
+        </w:rPr>
+      </w:pPr>
+      <w:r>
+        <w:rPr>
+          <w:sz w:val="24"/>
+          <w:szCs w:val="24"/>
+        </w:rPr>
+        <w:tab/>
+      </w:r>
+      <w:r>
+        <w:rPr>
+          <w:sz w:val="24"/>
+          <w:szCs w:val="24"/>
+        </w:rPr>
+        <w:tab/>
+        <w:t>Flag a status. If status is already flagged it does nothing</w:t>
+      </w:r>
+    </w:p>
+    <w:p>
+      <w:pPr>
+        <w:rPr>
+          <w:sz w:val="24"/>
+          <w:szCs w:val="24"/>
+        </w:rPr>
+      </w:pPr>
+      <w:r>
+        <w:rPr>
+          <w:sz w:val="24"/>
+          <w:szCs w:val="24"/>
+        </w:rPr>
+        <w:tab/>
+        <w:t>HTTP Method:</w:t>
+      </w:r>
+    </w:p>
+    <w:p>
+      <w:pPr>
+        <w:rPr>
+          <w:sz w:val="24"/>
+          <w:szCs w:val="24"/>
+        </w:rPr>
+      </w:pPr>
+      <w:r>
+        <w:rPr>
+          <w:sz w:val="24"/>
+          <w:szCs w:val="24"/>
+        </w:rPr>
+        <w:tab/>
+      </w:r>
+      <w:r>
+        <w:rPr>
+          <w:sz w:val="24"/>
+          <w:szCs w:val="24"/>
+        </w:rPr>
+        <w:tab/>
+        <w:t>POST</w:t>
+      </w:r>
+    </w:p>
+    <w:p>
+      <w:pPr>
+        <w:rPr>
+          <w:sz w:val="24"/>
+          <w:szCs w:val="24"/>
+        </w:rPr>
+      </w:pPr>
+      <w:r>
+        <w:rPr>
+          <w:sz w:val="24"/>
+          <w:szCs w:val="24"/>
+        </w:rPr>
+        <w:tab/>
+      </w:r>
+      <w:r>
+        <w:rPr>
+          <w:sz w:val="24"/>
+          <w:szCs w:val="24"/>
+        </w:rPr>
+        <w:t>Input: JSON</w:t>
+      </w:r>
+    </w:p>
+    <w:p>
+      <w:pPr>
+        <w:rPr>
+          <w:sz w:val="24"/>
+          <w:szCs w:val="24"/>
+        </w:rPr>
+      </w:pPr>
+      <w:r>
+        <w:rPr>
+          <w:sz w:val="24"/>
+          <w:szCs w:val="24"/>
+        </w:rPr>
+        <w:tab/>
+      </w:r>
+      <w:r>
+        <w:rPr>
+          <w:sz w:val="24"/>
+          <w:szCs w:val="24"/>
+        </w:rPr>
+        <w:tab/>
+        <w:t>Id: Long, id of the status to like</w:t>
+      </w:r>
+    </w:p>
+    <w:p>
+      <w:pPr>
+        <w:rPr>
+          <w:sz w:val="24"/>
+          <w:szCs w:val="24"/>
+        </w:rPr>
+      </w:pPr>
+      <w:r>
+        <w:rPr>
+          <w:sz w:val="24"/>
+          <w:szCs w:val="24"/>
+        </w:rPr>
+        <w:tab/>
+        <w:t>Output: JSON</w:t>
+      </w:r>
+    </w:p>
+    <w:p>
+      <w:pPr>
+        <w:rPr>
+          <w:sz w:val="24"/>
+          <w:szCs w:val="24"/>
+        </w:rPr>
+      </w:pPr>
+      <w:r>
+        <w:rPr>
+          <w:sz w:val="24"/>
+          <w:szCs w:val="24"/>
+        </w:rPr>
+        <w:tab/>
+      </w:r>
+      <w:r>
+        <w:rPr>
+          <w:sz w:val="24"/>
+          <w:szCs w:val="24"/>
+        </w:rPr>
+        <w:tab/>
+        <w:t>response: Int, will be 1 for success and 0 for failure</w:t>
+      </w:r>
+    </w:p>
+    <w:p>
+      <w:pPr>
+        <w:rPr>
+          <w:sz w:val="24"/>
+          <w:szCs w:val="24"/>
+        </w:rPr>
+      </w:pPr>
+      <w:r>
+        <w:rPr>
+          <w:sz w:val="24"/>
+          <w:szCs w:val="24"/>
+        </w:rPr>
+        <w:tab/>
+      </w:r>
+      <w:r>
+        <w:rPr>
+          <w:sz w:val="24"/>
+          <w:szCs w:val="24"/>
+        </w:rPr>
+        <w:tab/>
+        <w:t>message: String, describes the issue if the response is 0</w:t>
+      </w:r>
+      <w:r>
+        <w:rPr>
+          <w:sz w:val="24"/>
+          <w:szCs w:val="24"/>
+        </w:rPr>
+        <w:tab/>
+      </w:r>
+    </w:p>
+    <w:p>
+      <w:pPr>
+        <w:rPr>
+          <w:sz w:val="24"/>
+          <w:szCs w:val="24"/>
+        </w:rPr>
+      </w:pPr>
+    </w:p>
+    <w:p>
+      <w:pPr>
+        <w:rPr>
+          <w:b/>
+          <w:bCs/>
+          <w:sz w:val="28"/>
+          <w:szCs w:val="28"/>
+        </w:rPr>
+      </w:pPr>
+      <w:r>
+        <w:rPr>
+          <w:b/>
+          <w:bCs/>
+          <w:sz w:val="28"/>
+          <w:szCs w:val="28"/>
         </w:rPr>
         <w:t>/status/delete/all</w:t>
       </w:r>
@@ -5606,6 +6582,7 @@
           <w:szCs w:val="24"/>
           <w:lang w:eastAsia="zh-CN"/>
         </w:rPr>
+        <w:lastRenderedPageBreak/>
         <w:tab/>
         <w:t>HTTP Method:</w:t>
       </w:r>
@@ -5624,7 +6601,6 @@
           <w:szCs w:val="24"/>
           <w:lang w:eastAsia="zh-CN"/>
         </w:rPr>
-        <w:lastRenderedPageBreak/>
         <w:tab/>
       </w:r>
       <w:r>
@@ -5764,7 +6740,7 @@
 </file>
 
 <file path=word/styles.xml><?xml version="1.0" encoding="utf-8"?>
-<w:styles xmlns:mc="http://schemas.openxmlformats.org/markup-compatibility/2006" xmlns:r="http://schemas.openxmlformats.org/officeDocument/2006/relationships" xmlns:w="http://schemas.openxmlformats.org/wordprocessingml/2006/main" xmlns:w14="http://schemas.microsoft.com/office/word/2010/wordml" xmlns:w15="http://schemas.microsoft.com/office/word/2012/wordml" xmlns:w16cex="http://schemas.microsoft.com/office/word/2018/wordml/cex" xmlns:w16cid="http://schemas.microsoft.com/office/word/2016/wordml/cid" xmlns:w16="http://schemas.microsoft.com/office/word/2018/wordml" xmlns:w16se="http://schemas.microsoft.com/office/word/2015/wordml/symex" mc:Ignorable="w14 w15 w16se w16cid w16 w16cex">
+<w:styles xmlns:mc="http://schemas.openxmlformats.org/markup-compatibility/2006" xmlns:r="http://schemas.openxmlformats.org/officeDocument/2006/relationships" xmlns:w="http://schemas.openxmlformats.org/wordprocessingml/2006/main" xmlns:w14="http://schemas.microsoft.com/office/word/2010/wordml" xmlns:w15="http://schemas.microsoft.com/office/word/2012/wordml" xmlns:w16cid="http://schemas.microsoft.com/office/word/2016/wordml/cid" xmlns:w16se="http://schemas.microsoft.com/office/word/2015/wordml/symex" mc:Ignorable="w14 w15 w16se w16cid">
   <w:docDefaults>
     <w:rPrDefault>
       <w:rPr>

</xml_diff>